<commit_message>
Test7 from branch "Test2"
</commit_message>
<xml_diff>
--- a/GitCommands.docx
+++ b/GitCommands.docx
@@ -1201,6 +1201,33 @@
           <w:color w:val="FF0000"/>
         </w:rPr>
         <w:t>test6</w:t>
+      </w:r>
+    </w:p>
+    <w:p>
+      <w:pPr>
+        <w:rPr>
+          <w:color w:val="FF0000"/>
+        </w:rPr>
+      </w:pPr>
+    </w:p>
+    <w:p>
+      <w:pPr>
+        <w:rPr>
+          <w:color w:val="FF0000"/>
+        </w:rPr>
+      </w:pPr>
+    </w:p>
+    <w:p>
+      <w:pPr>
+        <w:rPr>
+          <w:color w:val="FF0000"/>
+        </w:rPr>
+      </w:pPr>
+      <w:r>
+        <w:rPr>
+          <w:color w:val="FF0000"/>
+        </w:rPr>
+        <w:t>test 7</w:t>
       </w:r>
       <w:bookmarkStart w:id="0" w:name="_GoBack"/>
       <w:bookmarkEnd w:id="0"/>

</xml_diff>

<commit_message>
Test on NewTest Again
</commit_message>
<xml_diff>
--- a/GitCommands.docx
+++ b/GitCommands.docx
@@ -12,442 +12,564 @@
           <w:shd w:val="clear" w:color="auto" w:fill="FAFAFA"/>
         </w:rPr>
       </w:pPr>
-      <w:r>
-        <w:rPr>
-          <w:rFonts w:ascii="Consolas" w:hAnsi="Consolas"/>
-          <w:color w:val="DD0055"/>
-          <w:sz w:val="18"/>
-          <w:szCs w:val="18"/>
-          <w:shd w:val="clear" w:color="auto" w:fill="FAFAFA"/>
-        </w:rPr>
-        <w:t>git init</w:t>
-      </w:r>
-    </w:p>
-    <w:p>
-      <w:pPr>
-        <w:rPr>
-          <w:rFonts w:ascii="Consolas" w:hAnsi="Consolas"/>
-          <w:color w:val="DD0055"/>
-          <w:sz w:val="18"/>
-          <w:szCs w:val="18"/>
-          <w:shd w:val="clear" w:color="auto" w:fill="FAFAFA"/>
-        </w:rPr>
-      </w:pPr>
-      <w:r>
-        <w:rPr>
-          <w:rFonts w:ascii="Consolas" w:hAnsi="Consolas"/>
-          <w:color w:val="DD0055"/>
-          <w:sz w:val="18"/>
-          <w:szCs w:val="18"/>
-          <w:shd w:val="clear" w:color="auto" w:fill="FAFAFA"/>
-        </w:rPr>
-        <w:t>git clone</w:t>
-      </w:r>
-    </w:p>
-    <w:p>
-      <w:pPr>
-        <w:rPr>
-          <w:rFonts w:ascii="Consolas" w:hAnsi="Consolas"/>
-          <w:color w:val="DD0055"/>
-          <w:sz w:val="18"/>
-          <w:szCs w:val="18"/>
-          <w:shd w:val="clear" w:color="auto" w:fill="FAFAFA"/>
-        </w:rPr>
-      </w:pPr>
-      <w:r>
-        <w:rPr>
-          <w:rFonts w:ascii="Consolas" w:hAnsi="Consolas"/>
-          <w:color w:val="DD0055"/>
-          <w:sz w:val="18"/>
-          <w:szCs w:val="18"/>
-          <w:shd w:val="clear" w:color="auto" w:fill="FAFAFA"/>
-        </w:rPr>
-        <w:t>git add</w:t>
-      </w:r>
-      <w:r>
-        <w:rPr>
-          <w:rFonts w:ascii="Consolas" w:hAnsi="Consolas"/>
-          <w:color w:val="DD0055"/>
-          <w:sz w:val="18"/>
-          <w:szCs w:val="18"/>
-          <w:shd w:val="clear" w:color="auto" w:fill="FAFAFA"/>
-        </w:rPr>
-        <w:tab/>
-      </w:r>
-      <w:r>
-        <w:rPr>
-          <w:rFonts w:ascii="Consolas" w:hAnsi="Consolas"/>
-          <w:color w:val="DD0055"/>
-          <w:sz w:val="18"/>
-          <w:szCs w:val="18"/>
-          <w:shd w:val="clear" w:color="auto" w:fill="FAFAFA"/>
-        </w:rPr>
-        <w:tab/>
-      </w:r>
-      <w:r>
-        <w:rPr>
-          <w:rFonts w:ascii="Consolas" w:hAnsi="Consolas"/>
-          <w:color w:val="DD0055"/>
-          <w:sz w:val="18"/>
-          <w:szCs w:val="18"/>
-          <w:shd w:val="clear" w:color="auto" w:fill="FAFAFA"/>
-        </w:rPr>
-        <w:tab/>
-      </w:r>
-      <w:r>
-        <w:rPr>
-          <w:rFonts w:ascii="Consolas" w:hAnsi="Consolas"/>
-          <w:color w:val="DD0055"/>
-          <w:sz w:val="18"/>
-          <w:szCs w:val="18"/>
-          <w:shd w:val="clear" w:color="auto" w:fill="FAFAFA"/>
-        </w:rPr>
-        <w:tab/>
-      </w:r>
-      <w:r>
-        <w:rPr>
-          <w:rFonts w:ascii="Consolas" w:hAnsi="Consolas"/>
-          <w:color w:val="DD0055"/>
-          <w:sz w:val="18"/>
-          <w:szCs w:val="18"/>
-          <w:shd w:val="clear" w:color="auto" w:fill="FAFAFA"/>
-        </w:rPr>
-        <w:tab/>
-      </w:r>
-      <w:r>
-        <w:rPr>
-          <w:rFonts w:ascii="Consolas" w:hAnsi="Consolas"/>
-          <w:color w:val="DD0055"/>
-          <w:sz w:val="18"/>
-          <w:szCs w:val="18"/>
-          <w:shd w:val="clear" w:color="auto" w:fill="FAFAFA"/>
-        </w:rPr>
-        <w:tab/>
-      </w:r>
-      <w:r>
-        <w:rPr>
-          <w:rFonts w:ascii="Consolas" w:hAnsi="Consolas"/>
-          <w:color w:val="DD0055"/>
-          <w:sz w:val="18"/>
-          <w:szCs w:val="18"/>
-          <w:shd w:val="clear" w:color="auto" w:fill="FAFAFA"/>
-        </w:rPr>
-        <w:tab/>
-      </w:r>
-      <w:r>
-        <w:rPr>
-          <w:rFonts w:ascii="Consolas" w:hAnsi="Consolas"/>
-          <w:color w:val="DD0055"/>
-          <w:sz w:val="18"/>
-          <w:szCs w:val="18"/>
-          <w:shd w:val="clear" w:color="auto" w:fill="FAFAFA"/>
-        </w:rPr>
-        <w:tab/>
-      </w:r>
-    </w:p>
-    <w:p>
-      <w:pPr>
-        <w:rPr>
-          <w:rFonts w:ascii="Consolas" w:hAnsi="Consolas"/>
-          <w:color w:val="DD0055"/>
-          <w:sz w:val="18"/>
-          <w:szCs w:val="18"/>
-          <w:shd w:val="clear" w:color="auto" w:fill="FAFAFA"/>
-        </w:rPr>
-      </w:pPr>
-      <w:r>
-        <w:rPr>
-          <w:rFonts w:ascii="Consolas" w:hAnsi="Consolas"/>
-          <w:color w:val="DD0055"/>
-          <w:sz w:val="18"/>
-          <w:szCs w:val="18"/>
-          <w:shd w:val="clear" w:color="auto" w:fill="FAFAFA"/>
-        </w:rPr>
-        <w:t>git add -A</w:t>
-      </w:r>
-      <w:r>
-        <w:rPr>
-          <w:rFonts w:ascii="Consolas" w:hAnsi="Consolas"/>
-          <w:color w:val="DD0055"/>
-          <w:sz w:val="18"/>
-          <w:szCs w:val="18"/>
-          <w:shd w:val="clear" w:color="auto" w:fill="FAFAFA"/>
-        </w:rPr>
-        <w:tab/>
-      </w:r>
-      <w:r>
-        <w:rPr>
-          <w:rFonts w:ascii="Consolas" w:hAnsi="Consolas"/>
-          <w:color w:val="DD0055"/>
-          <w:sz w:val="18"/>
-          <w:szCs w:val="18"/>
-          <w:shd w:val="clear" w:color="auto" w:fill="FAFAFA"/>
-        </w:rPr>
-        <w:tab/>
-      </w:r>
-      <w:r>
-        <w:rPr>
-          <w:rFonts w:ascii="Consolas" w:hAnsi="Consolas"/>
-          <w:color w:val="DD0055"/>
-          <w:sz w:val="18"/>
-          <w:szCs w:val="18"/>
-          <w:shd w:val="clear" w:color="auto" w:fill="FAFAFA"/>
-        </w:rPr>
-        <w:tab/>
-      </w:r>
-      <w:r>
-        <w:rPr>
-          <w:rFonts w:ascii="Consolas" w:hAnsi="Consolas"/>
-          <w:color w:val="DD0055"/>
-          <w:sz w:val="18"/>
-          <w:szCs w:val="18"/>
-          <w:shd w:val="clear" w:color="auto" w:fill="FAFAFA"/>
-        </w:rPr>
-        <w:tab/>
-      </w:r>
-      <w:r>
-        <w:rPr>
-          <w:rFonts w:ascii="Consolas" w:hAnsi="Consolas"/>
-          <w:color w:val="DD0055"/>
-          <w:sz w:val="18"/>
-          <w:szCs w:val="18"/>
-          <w:shd w:val="clear" w:color="auto" w:fill="FAFAFA"/>
-        </w:rPr>
-        <w:tab/>
-      </w:r>
-      <w:r>
-        <w:rPr>
-          <w:rFonts w:ascii="Consolas" w:hAnsi="Consolas"/>
-          <w:color w:val="DD0055"/>
-          <w:sz w:val="18"/>
-          <w:szCs w:val="18"/>
-          <w:shd w:val="clear" w:color="auto" w:fill="FAFAFA"/>
-        </w:rPr>
-        <w:tab/>
-      </w:r>
-      <w:r>
-        <w:rPr>
-          <w:rFonts w:ascii="Consolas" w:hAnsi="Consolas"/>
-          <w:color w:val="DD0055"/>
-          <w:sz w:val="18"/>
-          <w:szCs w:val="18"/>
-          <w:shd w:val="clear" w:color="auto" w:fill="FAFAFA"/>
-        </w:rPr>
-        <w:tab/>
-      </w:r>
-    </w:p>
-    <w:p>
-      <w:pPr>
-        <w:rPr>
-          <w:rFonts w:ascii="Consolas" w:hAnsi="Consolas"/>
-          <w:color w:val="DD0055"/>
-          <w:sz w:val="18"/>
-          <w:szCs w:val="18"/>
-          <w:shd w:val="clear" w:color="auto" w:fill="FAFAFA"/>
-        </w:rPr>
-      </w:pPr>
-      <w:r>
-        <w:rPr>
-          <w:rFonts w:ascii="Consolas" w:hAnsi="Consolas"/>
-          <w:color w:val="DD0055"/>
-          <w:sz w:val="18"/>
-          <w:szCs w:val="18"/>
-          <w:shd w:val="clear" w:color="auto" w:fill="FAFAFA"/>
-        </w:rPr>
-        <w:t>git commit</w:t>
-      </w:r>
-      <w:r>
-        <w:rPr>
-          <w:rFonts w:ascii="Consolas" w:hAnsi="Consolas"/>
-          <w:color w:val="DD0055"/>
-          <w:sz w:val="18"/>
-          <w:szCs w:val="18"/>
-          <w:shd w:val="clear" w:color="auto" w:fill="FAFAFA"/>
-        </w:rPr>
-        <w:tab/>
-      </w:r>
-      <w:r>
-        <w:rPr>
-          <w:rFonts w:ascii="Consolas" w:hAnsi="Consolas"/>
-          <w:color w:val="DD0055"/>
-          <w:sz w:val="18"/>
-          <w:szCs w:val="18"/>
-          <w:shd w:val="clear" w:color="auto" w:fill="FAFAFA"/>
-        </w:rPr>
-        <w:tab/>
-      </w:r>
-      <w:r>
-        <w:rPr>
-          <w:rFonts w:ascii="Consolas" w:hAnsi="Consolas"/>
-          <w:color w:val="DD0055"/>
-          <w:sz w:val="18"/>
-          <w:szCs w:val="18"/>
-          <w:shd w:val="clear" w:color="auto" w:fill="FAFAFA"/>
-        </w:rPr>
-        <w:tab/>
-      </w:r>
-      <w:r>
-        <w:rPr>
-          <w:rFonts w:ascii="Consolas" w:hAnsi="Consolas"/>
-          <w:color w:val="DD0055"/>
-          <w:sz w:val="18"/>
-          <w:szCs w:val="18"/>
-          <w:shd w:val="clear" w:color="auto" w:fill="FAFAFA"/>
-        </w:rPr>
-        <w:tab/>
-      </w:r>
-      <w:r>
-        <w:rPr>
-          <w:rFonts w:ascii="Consolas" w:hAnsi="Consolas"/>
-          <w:color w:val="DD0055"/>
-          <w:sz w:val="18"/>
-          <w:szCs w:val="18"/>
-          <w:shd w:val="clear" w:color="auto" w:fill="FAFAFA"/>
-        </w:rPr>
-        <w:tab/>
-      </w:r>
-      <w:r>
-        <w:rPr>
-          <w:rFonts w:ascii="Consolas" w:hAnsi="Consolas"/>
-          <w:color w:val="DD0055"/>
-          <w:sz w:val="18"/>
-          <w:szCs w:val="18"/>
-          <w:shd w:val="clear" w:color="auto" w:fill="FAFAFA"/>
-        </w:rPr>
-        <w:tab/>
-      </w:r>
-      <w:r>
-        <w:rPr>
-          <w:rFonts w:ascii="Consolas" w:hAnsi="Consolas"/>
-          <w:color w:val="DD0055"/>
-          <w:sz w:val="18"/>
-          <w:szCs w:val="18"/>
-          <w:shd w:val="clear" w:color="auto" w:fill="FAFAFA"/>
-        </w:rPr>
-        <w:tab/>
-      </w:r>
-    </w:p>
-    <w:p>
-      <w:pPr>
-        <w:rPr>
-          <w:rFonts w:ascii="Consolas" w:hAnsi="Consolas"/>
-          <w:color w:val="DD0055"/>
-          <w:sz w:val="18"/>
-          <w:szCs w:val="18"/>
-          <w:shd w:val="clear" w:color="auto" w:fill="FAFAFA"/>
-        </w:rPr>
-      </w:pPr>
-      <w:r>
-        <w:rPr>
-          <w:rFonts w:ascii="Consolas" w:hAnsi="Consolas"/>
-          <w:color w:val="DD0055"/>
-          <w:sz w:val="18"/>
-          <w:szCs w:val="18"/>
-          <w:shd w:val="clear" w:color="auto" w:fill="FAFAFA"/>
-        </w:rPr>
-        <w:t>git log</w:t>
-      </w:r>
-      <w:r>
-        <w:rPr>
-          <w:rFonts w:ascii="Consolas" w:hAnsi="Consolas"/>
-          <w:color w:val="DD0055"/>
-          <w:sz w:val="18"/>
-          <w:szCs w:val="18"/>
-          <w:shd w:val="clear" w:color="auto" w:fill="FAFAFA"/>
-        </w:rPr>
-        <w:tab/>
-      </w:r>
-      <w:r>
-        <w:rPr>
-          <w:rFonts w:ascii="Consolas" w:hAnsi="Consolas"/>
-          <w:color w:val="DD0055"/>
-          <w:sz w:val="18"/>
-          <w:szCs w:val="18"/>
-          <w:shd w:val="clear" w:color="auto" w:fill="FAFAFA"/>
-        </w:rPr>
-        <w:tab/>
-      </w:r>
-      <w:r>
-        <w:rPr>
-          <w:rFonts w:ascii="Consolas" w:hAnsi="Consolas"/>
-          <w:color w:val="DD0055"/>
-          <w:sz w:val="18"/>
-          <w:szCs w:val="18"/>
-          <w:shd w:val="clear" w:color="auto" w:fill="FAFAFA"/>
-        </w:rPr>
-        <w:tab/>
-      </w:r>
-      <w:r>
-        <w:rPr>
-          <w:rFonts w:ascii="Consolas" w:hAnsi="Consolas"/>
-          <w:color w:val="DD0055"/>
-          <w:sz w:val="18"/>
-          <w:szCs w:val="18"/>
-          <w:shd w:val="clear" w:color="auto" w:fill="FAFAFA"/>
-        </w:rPr>
-        <w:tab/>
-      </w:r>
-      <w:r>
-        <w:rPr>
-          <w:rFonts w:ascii="Consolas" w:hAnsi="Consolas"/>
-          <w:color w:val="DD0055"/>
-          <w:sz w:val="18"/>
-          <w:szCs w:val="18"/>
-          <w:shd w:val="clear" w:color="auto" w:fill="FAFAFA"/>
-        </w:rPr>
-        <w:tab/>
-      </w:r>
-      <w:r>
-        <w:rPr>
-          <w:rFonts w:ascii="Consolas" w:hAnsi="Consolas"/>
-          <w:color w:val="DD0055"/>
-          <w:sz w:val="18"/>
-          <w:szCs w:val="18"/>
-          <w:shd w:val="clear" w:color="auto" w:fill="FAFAFA"/>
-        </w:rPr>
-        <w:tab/>
-      </w:r>
-      <w:r>
-        <w:rPr>
-          <w:rFonts w:ascii="Consolas" w:hAnsi="Consolas"/>
-          <w:color w:val="DD0055"/>
-          <w:sz w:val="18"/>
-          <w:szCs w:val="18"/>
-          <w:shd w:val="clear" w:color="auto" w:fill="FAFAFA"/>
-        </w:rPr>
-        <w:tab/>
-      </w:r>
-      <w:r>
-        <w:rPr>
-          <w:rFonts w:ascii="Consolas" w:hAnsi="Consolas"/>
-          <w:color w:val="DD0055"/>
-          <w:sz w:val="18"/>
-          <w:szCs w:val="18"/>
-          <w:shd w:val="clear" w:color="auto" w:fill="FAFAFA"/>
-        </w:rPr>
-        <w:tab/>
-      </w:r>
-    </w:p>
-    <w:p>
-      <w:pPr>
-        <w:rPr>
-          <w:rFonts w:ascii="Consolas" w:hAnsi="Consolas"/>
-          <w:color w:val="DD0055"/>
-          <w:sz w:val="18"/>
-          <w:szCs w:val="18"/>
-          <w:shd w:val="clear" w:color="auto" w:fill="FAFAFA"/>
-        </w:rPr>
-      </w:pPr>
-      <w:r>
-        <w:rPr>
-          <w:rFonts w:ascii="Consolas" w:hAnsi="Consolas"/>
-          <w:color w:val="DD0055"/>
-          <w:sz w:val="18"/>
-          <w:szCs w:val="18"/>
-          <w:shd w:val="clear" w:color="auto" w:fill="FAFAFA"/>
-        </w:rPr>
-        <w:t>git log --pretty=oneline</w:t>
-      </w:r>
+      <w:proofErr w:type="spellStart"/>
+      <w:proofErr w:type="gramStart"/>
+      <w:r>
+        <w:rPr>
+          <w:rFonts w:ascii="Consolas" w:hAnsi="Consolas"/>
+          <w:color w:val="DD0055"/>
+          <w:sz w:val="18"/>
+          <w:szCs w:val="18"/>
+          <w:shd w:val="clear" w:color="auto" w:fill="FAFAFA"/>
+        </w:rPr>
+        <w:t>git</w:t>
+      </w:r>
+      <w:proofErr w:type="spellEnd"/>
+      <w:proofErr w:type="gramEnd"/>
+      <w:r>
+        <w:rPr>
+          <w:rFonts w:ascii="Consolas" w:hAnsi="Consolas"/>
+          <w:color w:val="DD0055"/>
+          <w:sz w:val="18"/>
+          <w:szCs w:val="18"/>
+          <w:shd w:val="clear" w:color="auto" w:fill="FAFAFA"/>
+        </w:rPr>
+        <w:t xml:space="preserve"> </w:t>
+      </w:r>
+      <w:proofErr w:type="spellStart"/>
+      <w:r>
+        <w:rPr>
+          <w:rFonts w:ascii="Consolas" w:hAnsi="Consolas"/>
+          <w:color w:val="DD0055"/>
+          <w:sz w:val="18"/>
+          <w:szCs w:val="18"/>
+          <w:shd w:val="clear" w:color="auto" w:fill="FAFAFA"/>
+        </w:rPr>
+        <w:t>init</w:t>
+      </w:r>
+      <w:proofErr w:type="spellEnd"/>
+    </w:p>
+    <w:p>
+      <w:pPr>
+        <w:rPr>
+          <w:rFonts w:ascii="Consolas" w:hAnsi="Consolas"/>
+          <w:color w:val="DD0055"/>
+          <w:sz w:val="18"/>
+          <w:szCs w:val="18"/>
+          <w:shd w:val="clear" w:color="auto" w:fill="FAFAFA"/>
+        </w:rPr>
+      </w:pPr>
+      <w:proofErr w:type="spellStart"/>
+      <w:proofErr w:type="gramStart"/>
+      <w:r>
+        <w:rPr>
+          <w:rFonts w:ascii="Consolas" w:hAnsi="Consolas"/>
+          <w:color w:val="DD0055"/>
+          <w:sz w:val="18"/>
+          <w:szCs w:val="18"/>
+          <w:shd w:val="clear" w:color="auto" w:fill="FAFAFA"/>
+        </w:rPr>
+        <w:t>git</w:t>
+      </w:r>
+      <w:proofErr w:type="spellEnd"/>
+      <w:proofErr w:type="gramEnd"/>
+      <w:r>
+        <w:rPr>
+          <w:rFonts w:ascii="Consolas" w:hAnsi="Consolas"/>
+          <w:color w:val="DD0055"/>
+          <w:sz w:val="18"/>
+          <w:szCs w:val="18"/>
+          <w:shd w:val="clear" w:color="auto" w:fill="FAFAFA"/>
+        </w:rPr>
+        <w:t xml:space="preserve"> clone</w:t>
+      </w:r>
+    </w:p>
+    <w:p>
+      <w:pPr>
+        <w:rPr>
+          <w:rFonts w:ascii="Consolas" w:hAnsi="Consolas"/>
+          <w:color w:val="DD0055"/>
+          <w:sz w:val="18"/>
+          <w:szCs w:val="18"/>
+          <w:shd w:val="clear" w:color="auto" w:fill="FAFAFA"/>
+        </w:rPr>
+      </w:pPr>
+      <w:proofErr w:type="spellStart"/>
+      <w:proofErr w:type="gramStart"/>
+      <w:r>
+        <w:rPr>
+          <w:rFonts w:ascii="Consolas" w:hAnsi="Consolas"/>
+          <w:color w:val="DD0055"/>
+          <w:sz w:val="18"/>
+          <w:szCs w:val="18"/>
+          <w:shd w:val="clear" w:color="auto" w:fill="FAFAFA"/>
+        </w:rPr>
+        <w:t>git</w:t>
+      </w:r>
+      <w:proofErr w:type="spellEnd"/>
+      <w:proofErr w:type="gramEnd"/>
+      <w:r>
+        <w:rPr>
+          <w:rFonts w:ascii="Consolas" w:hAnsi="Consolas"/>
+          <w:color w:val="DD0055"/>
+          <w:sz w:val="18"/>
+          <w:szCs w:val="18"/>
+          <w:shd w:val="clear" w:color="auto" w:fill="FAFAFA"/>
+        </w:rPr>
+        <w:t xml:space="preserve"> add</w:t>
+      </w:r>
+      <w:r>
+        <w:rPr>
+          <w:rFonts w:ascii="Consolas" w:hAnsi="Consolas"/>
+          <w:color w:val="DD0055"/>
+          <w:sz w:val="18"/>
+          <w:szCs w:val="18"/>
+          <w:shd w:val="clear" w:color="auto" w:fill="FAFAFA"/>
+        </w:rPr>
+        <w:tab/>
+      </w:r>
+      <w:r>
+        <w:rPr>
+          <w:rFonts w:ascii="Consolas" w:hAnsi="Consolas"/>
+          <w:color w:val="DD0055"/>
+          <w:sz w:val="18"/>
+          <w:szCs w:val="18"/>
+          <w:shd w:val="clear" w:color="auto" w:fill="FAFAFA"/>
+        </w:rPr>
+        <w:tab/>
+      </w:r>
+      <w:r>
+        <w:rPr>
+          <w:rFonts w:ascii="Consolas" w:hAnsi="Consolas"/>
+          <w:color w:val="DD0055"/>
+          <w:sz w:val="18"/>
+          <w:szCs w:val="18"/>
+          <w:shd w:val="clear" w:color="auto" w:fill="FAFAFA"/>
+        </w:rPr>
+        <w:tab/>
+      </w:r>
+      <w:r>
+        <w:rPr>
+          <w:rFonts w:ascii="Consolas" w:hAnsi="Consolas"/>
+          <w:color w:val="DD0055"/>
+          <w:sz w:val="18"/>
+          <w:szCs w:val="18"/>
+          <w:shd w:val="clear" w:color="auto" w:fill="FAFAFA"/>
+        </w:rPr>
+        <w:tab/>
+      </w:r>
+      <w:r>
+        <w:rPr>
+          <w:rFonts w:ascii="Consolas" w:hAnsi="Consolas"/>
+          <w:color w:val="DD0055"/>
+          <w:sz w:val="18"/>
+          <w:szCs w:val="18"/>
+          <w:shd w:val="clear" w:color="auto" w:fill="FAFAFA"/>
+        </w:rPr>
+        <w:tab/>
+      </w:r>
+      <w:r>
+        <w:rPr>
+          <w:rFonts w:ascii="Consolas" w:hAnsi="Consolas"/>
+          <w:color w:val="DD0055"/>
+          <w:sz w:val="18"/>
+          <w:szCs w:val="18"/>
+          <w:shd w:val="clear" w:color="auto" w:fill="FAFAFA"/>
+        </w:rPr>
+        <w:tab/>
+      </w:r>
+      <w:r>
+        <w:rPr>
+          <w:rFonts w:ascii="Consolas" w:hAnsi="Consolas"/>
+          <w:color w:val="DD0055"/>
+          <w:sz w:val="18"/>
+          <w:szCs w:val="18"/>
+          <w:shd w:val="clear" w:color="auto" w:fill="FAFAFA"/>
+        </w:rPr>
+        <w:tab/>
+      </w:r>
+      <w:r>
+        <w:rPr>
+          <w:rFonts w:ascii="Consolas" w:hAnsi="Consolas"/>
+          <w:color w:val="DD0055"/>
+          <w:sz w:val="18"/>
+          <w:szCs w:val="18"/>
+          <w:shd w:val="clear" w:color="auto" w:fill="FAFAFA"/>
+        </w:rPr>
+        <w:tab/>
+      </w:r>
+    </w:p>
+    <w:p>
+      <w:pPr>
+        <w:rPr>
+          <w:rFonts w:ascii="Consolas" w:hAnsi="Consolas"/>
+          <w:color w:val="DD0055"/>
+          <w:sz w:val="18"/>
+          <w:szCs w:val="18"/>
+          <w:shd w:val="clear" w:color="auto" w:fill="FAFAFA"/>
+        </w:rPr>
+      </w:pPr>
+      <w:proofErr w:type="spellStart"/>
+      <w:proofErr w:type="gramStart"/>
+      <w:r>
+        <w:rPr>
+          <w:rFonts w:ascii="Consolas" w:hAnsi="Consolas"/>
+          <w:color w:val="DD0055"/>
+          <w:sz w:val="18"/>
+          <w:szCs w:val="18"/>
+          <w:shd w:val="clear" w:color="auto" w:fill="FAFAFA"/>
+        </w:rPr>
+        <w:t>git</w:t>
+      </w:r>
+      <w:proofErr w:type="spellEnd"/>
+      <w:proofErr w:type="gramEnd"/>
+      <w:r>
+        <w:rPr>
+          <w:rFonts w:ascii="Consolas" w:hAnsi="Consolas"/>
+          <w:color w:val="DD0055"/>
+          <w:sz w:val="18"/>
+          <w:szCs w:val="18"/>
+          <w:shd w:val="clear" w:color="auto" w:fill="FAFAFA"/>
+        </w:rPr>
+        <w:t xml:space="preserve"> add -A</w:t>
+      </w:r>
+      <w:r>
+        <w:rPr>
+          <w:rFonts w:ascii="Consolas" w:hAnsi="Consolas"/>
+          <w:color w:val="DD0055"/>
+          <w:sz w:val="18"/>
+          <w:szCs w:val="18"/>
+          <w:shd w:val="clear" w:color="auto" w:fill="FAFAFA"/>
+        </w:rPr>
+        <w:tab/>
+      </w:r>
+      <w:r>
+        <w:rPr>
+          <w:rFonts w:ascii="Consolas" w:hAnsi="Consolas"/>
+          <w:color w:val="DD0055"/>
+          <w:sz w:val="18"/>
+          <w:szCs w:val="18"/>
+          <w:shd w:val="clear" w:color="auto" w:fill="FAFAFA"/>
+        </w:rPr>
+        <w:tab/>
+      </w:r>
+      <w:r>
+        <w:rPr>
+          <w:rFonts w:ascii="Consolas" w:hAnsi="Consolas"/>
+          <w:color w:val="DD0055"/>
+          <w:sz w:val="18"/>
+          <w:szCs w:val="18"/>
+          <w:shd w:val="clear" w:color="auto" w:fill="FAFAFA"/>
+        </w:rPr>
+        <w:tab/>
+      </w:r>
+      <w:r>
+        <w:rPr>
+          <w:rFonts w:ascii="Consolas" w:hAnsi="Consolas"/>
+          <w:color w:val="DD0055"/>
+          <w:sz w:val="18"/>
+          <w:szCs w:val="18"/>
+          <w:shd w:val="clear" w:color="auto" w:fill="FAFAFA"/>
+        </w:rPr>
+        <w:tab/>
+      </w:r>
+      <w:r>
+        <w:rPr>
+          <w:rFonts w:ascii="Consolas" w:hAnsi="Consolas"/>
+          <w:color w:val="DD0055"/>
+          <w:sz w:val="18"/>
+          <w:szCs w:val="18"/>
+          <w:shd w:val="clear" w:color="auto" w:fill="FAFAFA"/>
+        </w:rPr>
+        <w:tab/>
+      </w:r>
+      <w:r>
+        <w:rPr>
+          <w:rFonts w:ascii="Consolas" w:hAnsi="Consolas"/>
+          <w:color w:val="DD0055"/>
+          <w:sz w:val="18"/>
+          <w:szCs w:val="18"/>
+          <w:shd w:val="clear" w:color="auto" w:fill="FAFAFA"/>
+        </w:rPr>
+        <w:tab/>
+      </w:r>
+      <w:r>
+        <w:rPr>
+          <w:rFonts w:ascii="Consolas" w:hAnsi="Consolas"/>
+          <w:color w:val="DD0055"/>
+          <w:sz w:val="18"/>
+          <w:szCs w:val="18"/>
+          <w:shd w:val="clear" w:color="auto" w:fill="FAFAFA"/>
+        </w:rPr>
+        <w:tab/>
+      </w:r>
+    </w:p>
+    <w:p>
+      <w:pPr>
+        <w:rPr>
+          <w:rFonts w:ascii="Consolas" w:hAnsi="Consolas"/>
+          <w:color w:val="DD0055"/>
+          <w:sz w:val="18"/>
+          <w:szCs w:val="18"/>
+          <w:shd w:val="clear" w:color="auto" w:fill="FAFAFA"/>
+        </w:rPr>
+      </w:pPr>
+      <w:proofErr w:type="spellStart"/>
+      <w:proofErr w:type="gramStart"/>
+      <w:r>
+        <w:rPr>
+          <w:rFonts w:ascii="Consolas" w:hAnsi="Consolas"/>
+          <w:color w:val="DD0055"/>
+          <w:sz w:val="18"/>
+          <w:szCs w:val="18"/>
+          <w:shd w:val="clear" w:color="auto" w:fill="FAFAFA"/>
+        </w:rPr>
+        <w:t>git</w:t>
+      </w:r>
+      <w:proofErr w:type="spellEnd"/>
+      <w:proofErr w:type="gramEnd"/>
+      <w:r>
+        <w:rPr>
+          <w:rFonts w:ascii="Consolas" w:hAnsi="Consolas"/>
+          <w:color w:val="DD0055"/>
+          <w:sz w:val="18"/>
+          <w:szCs w:val="18"/>
+          <w:shd w:val="clear" w:color="auto" w:fill="FAFAFA"/>
+        </w:rPr>
+        <w:t xml:space="preserve"> commit</w:t>
+      </w:r>
+      <w:r>
+        <w:rPr>
+          <w:rFonts w:ascii="Consolas" w:hAnsi="Consolas"/>
+          <w:color w:val="DD0055"/>
+          <w:sz w:val="18"/>
+          <w:szCs w:val="18"/>
+          <w:shd w:val="clear" w:color="auto" w:fill="FAFAFA"/>
+        </w:rPr>
+        <w:tab/>
+      </w:r>
+      <w:r>
+        <w:rPr>
+          <w:rFonts w:ascii="Consolas" w:hAnsi="Consolas"/>
+          <w:color w:val="DD0055"/>
+          <w:sz w:val="18"/>
+          <w:szCs w:val="18"/>
+          <w:shd w:val="clear" w:color="auto" w:fill="FAFAFA"/>
+        </w:rPr>
+        <w:tab/>
+      </w:r>
+      <w:r>
+        <w:rPr>
+          <w:rFonts w:ascii="Consolas" w:hAnsi="Consolas"/>
+          <w:color w:val="DD0055"/>
+          <w:sz w:val="18"/>
+          <w:szCs w:val="18"/>
+          <w:shd w:val="clear" w:color="auto" w:fill="FAFAFA"/>
+        </w:rPr>
+        <w:tab/>
+      </w:r>
+      <w:r>
+        <w:rPr>
+          <w:rFonts w:ascii="Consolas" w:hAnsi="Consolas"/>
+          <w:color w:val="DD0055"/>
+          <w:sz w:val="18"/>
+          <w:szCs w:val="18"/>
+          <w:shd w:val="clear" w:color="auto" w:fill="FAFAFA"/>
+        </w:rPr>
+        <w:tab/>
+      </w:r>
+      <w:r>
+        <w:rPr>
+          <w:rFonts w:ascii="Consolas" w:hAnsi="Consolas"/>
+          <w:color w:val="DD0055"/>
+          <w:sz w:val="18"/>
+          <w:szCs w:val="18"/>
+          <w:shd w:val="clear" w:color="auto" w:fill="FAFAFA"/>
+        </w:rPr>
+        <w:tab/>
+      </w:r>
+      <w:r>
+        <w:rPr>
+          <w:rFonts w:ascii="Consolas" w:hAnsi="Consolas"/>
+          <w:color w:val="DD0055"/>
+          <w:sz w:val="18"/>
+          <w:szCs w:val="18"/>
+          <w:shd w:val="clear" w:color="auto" w:fill="FAFAFA"/>
+        </w:rPr>
+        <w:tab/>
+      </w:r>
+      <w:r>
+        <w:rPr>
+          <w:rFonts w:ascii="Consolas" w:hAnsi="Consolas"/>
+          <w:color w:val="DD0055"/>
+          <w:sz w:val="18"/>
+          <w:szCs w:val="18"/>
+          <w:shd w:val="clear" w:color="auto" w:fill="FAFAFA"/>
+        </w:rPr>
+        <w:tab/>
+      </w:r>
+    </w:p>
+    <w:p>
+      <w:pPr>
+        <w:rPr>
+          <w:rFonts w:ascii="Consolas" w:hAnsi="Consolas"/>
+          <w:color w:val="DD0055"/>
+          <w:sz w:val="18"/>
+          <w:szCs w:val="18"/>
+          <w:shd w:val="clear" w:color="auto" w:fill="FAFAFA"/>
+        </w:rPr>
+      </w:pPr>
+      <w:proofErr w:type="spellStart"/>
+      <w:proofErr w:type="gramStart"/>
+      <w:r>
+        <w:rPr>
+          <w:rFonts w:ascii="Consolas" w:hAnsi="Consolas"/>
+          <w:color w:val="DD0055"/>
+          <w:sz w:val="18"/>
+          <w:szCs w:val="18"/>
+          <w:shd w:val="clear" w:color="auto" w:fill="FAFAFA"/>
+        </w:rPr>
+        <w:t>git</w:t>
+      </w:r>
+      <w:proofErr w:type="spellEnd"/>
+      <w:proofErr w:type="gramEnd"/>
+      <w:r>
+        <w:rPr>
+          <w:rFonts w:ascii="Consolas" w:hAnsi="Consolas"/>
+          <w:color w:val="DD0055"/>
+          <w:sz w:val="18"/>
+          <w:szCs w:val="18"/>
+          <w:shd w:val="clear" w:color="auto" w:fill="FAFAFA"/>
+        </w:rPr>
+        <w:t xml:space="preserve"> log</w:t>
+      </w:r>
+      <w:r>
+        <w:rPr>
+          <w:rFonts w:ascii="Consolas" w:hAnsi="Consolas"/>
+          <w:color w:val="DD0055"/>
+          <w:sz w:val="18"/>
+          <w:szCs w:val="18"/>
+          <w:shd w:val="clear" w:color="auto" w:fill="FAFAFA"/>
+        </w:rPr>
+        <w:tab/>
+      </w:r>
+      <w:r>
+        <w:rPr>
+          <w:rFonts w:ascii="Consolas" w:hAnsi="Consolas"/>
+          <w:color w:val="DD0055"/>
+          <w:sz w:val="18"/>
+          <w:szCs w:val="18"/>
+          <w:shd w:val="clear" w:color="auto" w:fill="FAFAFA"/>
+        </w:rPr>
+        <w:tab/>
+      </w:r>
+      <w:r>
+        <w:rPr>
+          <w:rFonts w:ascii="Consolas" w:hAnsi="Consolas"/>
+          <w:color w:val="DD0055"/>
+          <w:sz w:val="18"/>
+          <w:szCs w:val="18"/>
+          <w:shd w:val="clear" w:color="auto" w:fill="FAFAFA"/>
+        </w:rPr>
+        <w:tab/>
+      </w:r>
+      <w:r>
+        <w:rPr>
+          <w:rFonts w:ascii="Consolas" w:hAnsi="Consolas"/>
+          <w:color w:val="DD0055"/>
+          <w:sz w:val="18"/>
+          <w:szCs w:val="18"/>
+          <w:shd w:val="clear" w:color="auto" w:fill="FAFAFA"/>
+        </w:rPr>
+        <w:tab/>
+      </w:r>
+      <w:r>
+        <w:rPr>
+          <w:rFonts w:ascii="Consolas" w:hAnsi="Consolas"/>
+          <w:color w:val="DD0055"/>
+          <w:sz w:val="18"/>
+          <w:szCs w:val="18"/>
+          <w:shd w:val="clear" w:color="auto" w:fill="FAFAFA"/>
+        </w:rPr>
+        <w:tab/>
+      </w:r>
+      <w:r>
+        <w:rPr>
+          <w:rFonts w:ascii="Consolas" w:hAnsi="Consolas"/>
+          <w:color w:val="DD0055"/>
+          <w:sz w:val="18"/>
+          <w:szCs w:val="18"/>
+          <w:shd w:val="clear" w:color="auto" w:fill="FAFAFA"/>
+        </w:rPr>
+        <w:tab/>
+      </w:r>
+      <w:r>
+        <w:rPr>
+          <w:rFonts w:ascii="Consolas" w:hAnsi="Consolas"/>
+          <w:color w:val="DD0055"/>
+          <w:sz w:val="18"/>
+          <w:szCs w:val="18"/>
+          <w:shd w:val="clear" w:color="auto" w:fill="FAFAFA"/>
+        </w:rPr>
+        <w:tab/>
+      </w:r>
+      <w:r>
+        <w:rPr>
+          <w:rFonts w:ascii="Consolas" w:hAnsi="Consolas"/>
+          <w:color w:val="DD0055"/>
+          <w:sz w:val="18"/>
+          <w:szCs w:val="18"/>
+          <w:shd w:val="clear" w:color="auto" w:fill="FAFAFA"/>
+        </w:rPr>
+        <w:tab/>
+      </w:r>
+    </w:p>
+    <w:p>
+      <w:pPr>
+        <w:rPr>
+          <w:rFonts w:ascii="Consolas" w:hAnsi="Consolas"/>
+          <w:color w:val="DD0055"/>
+          <w:sz w:val="18"/>
+          <w:szCs w:val="18"/>
+          <w:shd w:val="clear" w:color="auto" w:fill="FAFAFA"/>
+        </w:rPr>
+      </w:pPr>
+      <w:proofErr w:type="spellStart"/>
+      <w:proofErr w:type="gramStart"/>
+      <w:r>
+        <w:rPr>
+          <w:rFonts w:ascii="Consolas" w:hAnsi="Consolas"/>
+          <w:color w:val="DD0055"/>
+          <w:sz w:val="18"/>
+          <w:szCs w:val="18"/>
+          <w:shd w:val="clear" w:color="auto" w:fill="FAFAFA"/>
+        </w:rPr>
+        <w:t>git</w:t>
+      </w:r>
+      <w:proofErr w:type="spellEnd"/>
+      <w:proofErr w:type="gramEnd"/>
+      <w:r>
+        <w:rPr>
+          <w:rFonts w:ascii="Consolas" w:hAnsi="Consolas"/>
+          <w:color w:val="DD0055"/>
+          <w:sz w:val="18"/>
+          <w:szCs w:val="18"/>
+          <w:shd w:val="clear" w:color="auto" w:fill="FAFAFA"/>
+        </w:rPr>
+        <w:t xml:space="preserve"> log --pretty=</w:t>
+      </w:r>
+      <w:proofErr w:type="spellStart"/>
+      <w:r>
+        <w:rPr>
+          <w:rFonts w:ascii="Consolas" w:hAnsi="Consolas"/>
+          <w:color w:val="DD0055"/>
+          <w:sz w:val="18"/>
+          <w:szCs w:val="18"/>
+          <w:shd w:val="clear" w:color="auto" w:fill="FAFAFA"/>
+        </w:rPr>
+        <w:t>oneline</w:t>
+      </w:r>
+      <w:proofErr w:type="spellEnd"/>
       <w:r>
         <w:rPr>
           <w:rFonts w:ascii="Consolas" w:hAnsi="Consolas"/>
@@ -506,15 +628,29 @@
           <w:shd w:val="clear" w:color="auto" w:fill="FAFAFA"/>
         </w:rPr>
       </w:pPr>
-      <w:r>
-        <w:rPr>
-          <w:rFonts w:ascii="Consolas" w:hAnsi="Consolas"/>
-          <w:color w:val="DD0055"/>
-          <w:sz w:val="18"/>
-          <w:szCs w:val="18"/>
-          <w:shd w:val="clear" w:color="auto" w:fill="FAFAFA"/>
-        </w:rPr>
-        <w:t>git status</w:t>
+      <w:proofErr w:type="spellStart"/>
+      <w:proofErr w:type="gramStart"/>
+      <w:r>
+        <w:rPr>
+          <w:rFonts w:ascii="Consolas" w:hAnsi="Consolas"/>
+          <w:color w:val="DD0055"/>
+          <w:sz w:val="18"/>
+          <w:szCs w:val="18"/>
+          <w:shd w:val="clear" w:color="auto" w:fill="FAFAFA"/>
+        </w:rPr>
+        <w:t>git</w:t>
+      </w:r>
+      <w:proofErr w:type="spellEnd"/>
+      <w:proofErr w:type="gramEnd"/>
+      <w:r>
+        <w:rPr>
+          <w:rFonts w:ascii="Consolas" w:hAnsi="Consolas"/>
+          <w:color w:val="DD0055"/>
+          <w:sz w:val="18"/>
+          <w:szCs w:val="18"/>
+          <w:shd w:val="clear" w:color="auto" w:fill="FAFAFA"/>
+        </w:rPr>
+        <w:t xml:space="preserve"> status</w:t>
       </w:r>
       <w:r>
         <w:rPr>
@@ -559,15 +695,29 @@
           <w:shd w:val="clear" w:color="auto" w:fill="FAFAFA"/>
         </w:rPr>
       </w:pPr>
-      <w:r>
-        <w:rPr>
-          <w:rFonts w:ascii="Consolas" w:hAnsi="Consolas"/>
-          <w:color w:val="DD0055"/>
-          <w:sz w:val="18"/>
-          <w:szCs w:val="18"/>
-          <w:shd w:val="clear" w:color="auto" w:fill="FAFAFA"/>
-        </w:rPr>
-        <w:t xml:space="preserve">git diff </w:t>
+      <w:proofErr w:type="spellStart"/>
+      <w:proofErr w:type="gramStart"/>
+      <w:r>
+        <w:rPr>
+          <w:rFonts w:ascii="Consolas" w:hAnsi="Consolas"/>
+          <w:color w:val="DD0055"/>
+          <w:sz w:val="18"/>
+          <w:szCs w:val="18"/>
+          <w:shd w:val="clear" w:color="auto" w:fill="FAFAFA"/>
+        </w:rPr>
+        <w:t>git</w:t>
+      </w:r>
+      <w:proofErr w:type="spellEnd"/>
+      <w:proofErr w:type="gramEnd"/>
+      <w:r>
+        <w:rPr>
+          <w:rFonts w:ascii="Consolas" w:hAnsi="Consolas"/>
+          <w:color w:val="DD0055"/>
+          <w:sz w:val="18"/>
+          <w:szCs w:val="18"/>
+          <w:shd w:val="clear" w:color="auto" w:fill="FAFAFA"/>
+        </w:rPr>
+        <w:t xml:space="preserve"> diff </w:t>
       </w:r>
       <w:r>
         <w:rPr>
@@ -645,15 +795,29 @@
           <w:shd w:val="clear" w:color="auto" w:fill="FAFAFA"/>
         </w:rPr>
       </w:pPr>
-      <w:r>
-        <w:rPr>
-          <w:rFonts w:ascii="Consolas" w:hAnsi="Consolas"/>
-          <w:color w:val="DD0055"/>
-          <w:sz w:val="18"/>
-          <w:szCs w:val="18"/>
-          <w:shd w:val="clear" w:color="auto" w:fill="FAFAFA"/>
-        </w:rPr>
-        <w:t xml:space="preserve">git </w:t>
+      <w:proofErr w:type="spellStart"/>
+      <w:proofErr w:type="gramStart"/>
+      <w:r>
+        <w:rPr>
+          <w:rFonts w:ascii="Consolas" w:hAnsi="Consolas"/>
+          <w:color w:val="DD0055"/>
+          <w:sz w:val="18"/>
+          <w:szCs w:val="18"/>
+          <w:shd w:val="clear" w:color="auto" w:fill="FAFAFA"/>
+        </w:rPr>
+        <w:t>git</w:t>
+      </w:r>
+      <w:proofErr w:type="spellEnd"/>
+      <w:proofErr w:type="gramEnd"/>
+      <w:r>
+        <w:rPr>
+          <w:rFonts w:ascii="Consolas" w:hAnsi="Consolas"/>
+          <w:color w:val="DD0055"/>
+          <w:sz w:val="18"/>
+          <w:szCs w:val="18"/>
+          <w:shd w:val="clear" w:color="auto" w:fill="FAFAFA"/>
+        </w:rPr>
+        <w:t xml:space="preserve"> </w:t>
       </w:r>
       <w:r>
         <w:rPr>
@@ -760,39 +924,63 @@
         <w:rPr>
           <w:color w:val="000000" w:themeColor="text1"/>
         </w:rPr>
-        <w:t>This will tell git you want to start ignoring the changes to the file</w:t>
-      </w:r>
-    </w:p>
-    <w:p>
-      <w:pPr>
-        <w:rPr>
-          <w:color w:val="FF0000"/>
-        </w:rPr>
-      </w:pPr>
-      <w:r>
-        <w:rPr>
-          <w:color w:val="FF0000"/>
-        </w:rPr>
-        <w:t>git update-index --assume-unchanged path/to/file</w:t>
-      </w:r>
-    </w:p>
-    <w:p>
-      <w:pPr>
+        <w:t xml:space="preserve">This will tell </w:t>
+      </w:r>
+      <w:proofErr w:type="spellStart"/>
+      <w:r>
         <w:rPr>
           <w:color w:val="000000" w:themeColor="text1"/>
         </w:rPr>
-      </w:pPr>
-    </w:p>
-    <w:p>
-      <w:pPr>
+        <w:t>git</w:t>
+      </w:r>
+      <w:proofErr w:type="spellEnd"/>
+      <w:r>
         <w:rPr>
           <w:color w:val="000000" w:themeColor="text1"/>
         </w:rPr>
-      </w:pPr>
-      <w:r>
+        <w:t xml:space="preserve"> you want to start ignoring the changes to the file</w:t>
+      </w:r>
+    </w:p>
+    <w:p>
+      <w:pPr>
+        <w:rPr>
+          <w:color w:val="FF0000"/>
+        </w:rPr>
+      </w:pPr>
+      <w:proofErr w:type="spellStart"/>
+      <w:proofErr w:type="gramStart"/>
+      <w:r>
+        <w:rPr>
+          <w:color w:val="FF0000"/>
+        </w:rPr>
+        <w:t>git</w:t>
+      </w:r>
+      <w:proofErr w:type="spellEnd"/>
+      <w:proofErr w:type="gramEnd"/>
+      <w:r>
+        <w:rPr>
+          <w:color w:val="FF0000"/>
+        </w:rPr>
+        <w:t xml:space="preserve"> update-index --assume-unchanged path/to/file</w:t>
+      </w:r>
+    </w:p>
+    <w:p>
+      <w:pPr>
         <w:rPr>
           <w:color w:val="000000" w:themeColor="text1"/>
         </w:rPr>
+      </w:pPr>
+    </w:p>
+    <w:p>
+      <w:pPr>
+        <w:rPr>
+          <w:color w:val="000000" w:themeColor="text1"/>
+        </w:rPr>
+      </w:pPr>
+      <w:r>
+        <w:rPr>
+          <w:color w:val="000000" w:themeColor="text1"/>
+        </w:rPr>
         <w:t>When you want to start keeping track again</w:t>
       </w:r>
     </w:p>
@@ -802,11 +990,21 @@
           <w:color w:val="FF0000"/>
         </w:rPr>
       </w:pPr>
-      <w:r>
-        <w:rPr>
-          <w:color w:val="FF0000"/>
-        </w:rPr>
-        <w:t>git update-index --no-assume-unchanged path/to/file</w:t>
+      <w:proofErr w:type="spellStart"/>
+      <w:proofErr w:type="gramStart"/>
+      <w:r>
+        <w:rPr>
+          <w:color w:val="FF0000"/>
+        </w:rPr>
+        <w:t>git</w:t>
+      </w:r>
+      <w:proofErr w:type="spellEnd"/>
+      <w:proofErr w:type="gramEnd"/>
+      <w:r>
+        <w:rPr>
+          <w:color w:val="FF0000"/>
+        </w:rPr>
+        <w:t xml:space="preserve"> update-index --no-assume-unchanged path/to/file</w:t>
       </w:r>
     </w:p>
     <w:p>
@@ -871,6 +1069,8 @@
           <w:bdr w:val="none" w:sz="0" w:space="0" w:color="auto" w:frame="1"/>
         </w:rPr>
       </w:pPr>
+      <w:proofErr w:type="spellStart"/>
+      <w:proofErr w:type="gramStart"/>
       <w:r>
         <w:rPr>
           <w:rFonts w:ascii="Consolas" w:eastAsia="Times New Roman" w:hAnsi="Consolas" w:cs="Courier New"/>
@@ -879,8 +1079,54 @@
           <w:szCs w:val="20"/>
           <w:bdr w:val="none" w:sz="0" w:space="0" w:color="auto" w:frame="1"/>
         </w:rPr>
-        <w:t>git clone git@github.com:YOUR-USERNAME/YOUR-FORKED-REPO.git</w:t>
-      </w:r>
+        <w:t>git</w:t>
+      </w:r>
+      <w:proofErr w:type="spellEnd"/>
+      <w:proofErr w:type="gramEnd"/>
+      <w:r>
+        <w:rPr>
+          <w:rFonts w:ascii="Consolas" w:eastAsia="Times New Roman" w:hAnsi="Consolas" w:cs="Courier New"/>
+          <w:color w:val="24292E"/>
+          <w:sz w:val="20"/>
+          <w:szCs w:val="20"/>
+          <w:bdr w:val="none" w:sz="0" w:space="0" w:color="auto" w:frame="1"/>
+        </w:rPr>
+        <w:t xml:space="preserve"> clone </w:t>
+      </w:r>
+      <w:proofErr w:type="spellStart"/>
+      <w:r>
+        <w:rPr>
+          <w:rFonts w:ascii="Consolas" w:eastAsia="Times New Roman" w:hAnsi="Consolas" w:cs="Courier New"/>
+          <w:color w:val="24292E"/>
+          <w:sz w:val="20"/>
+          <w:szCs w:val="20"/>
+          <w:bdr w:val="none" w:sz="0" w:space="0" w:color="auto" w:frame="1"/>
+        </w:rPr>
+        <w:t>git@github.com:YOUR-USERNAME</w:t>
+      </w:r>
+      <w:proofErr w:type="spellEnd"/>
+      <w:r>
+        <w:rPr>
+          <w:rFonts w:ascii="Consolas" w:eastAsia="Times New Roman" w:hAnsi="Consolas" w:cs="Courier New"/>
+          <w:color w:val="24292E"/>
+          <w:sz w:val="20"/>
+          <w:szCs w:val="20"/>
+          <w:bdr w:val="none" w:sz="0" w:space="0" w:color="auto" w:frame="1"/>
+        </w:rPr>
+        <w:t>/YOUR-FORKED-</w:t>
+      </w:r>
+      <w:proofErr w:type="spellStart"/>
+      <w:r>
+        <w:rPr>
+          <w:rFonts w:ascii="Consolas" w:eastAsia="Times New Roman" w:hAnsi="Consolas" w:cs="Courier New"/>
+          <w:color w:val="24292E"/>
+          <w:sz w:val="20"/>
+          <w:szCs w:val="20"/>
+          <w:bdr w:val="none" w:sz="0" w:space="0" w:color="auto" w:frame="1"/>
+        </w:rPr>
+        <w:t>REPO.git</w:t>
+      </w:r>
+      <w:proofErr w:type="spellEnd"/>
     </w:p>
     <w:p>
       <w:pPr>
@@ -937,6 +1183,7 @@
           <w:bdr w:val="none" w:sz="0" w:space="0" w:color="auto" w:frame="1"/>
         </w:rPr>
       </w:pPr>
+      <w:proofErr w:type="gramStart"/>
       <w:r>
         <w:rPr>
           <w:rFonts w:ascii="Consolas" w:eastAsia="Times New Roman" w:hAnsi="Consolas" w:cs="Courier New"/>
@@ -945,7 +1192,18 @@
           <w:szCs w:val="20"/>
           <w:bdr w:val="none" w:sz="0" w:space="0" w:color="auto" w:frame="1"/>
         </w:rPr>
-        <w:t>cd into/cloned/fork-repo</w:t>
+        <w:t>cd</w:t>
+      </w:r>
+      <w:proofErr w:type="gramEnd"/>
+      <w:r>
+        <w:rPr>
+          <w:rFonts w:ascii="Consolas" w:eastAsia="Times New Roman" w:hAnsi="Consolas" w:cs="Courier New"/>
+          <w:color w:val="24292E"/>
+          <w:sz w:val="20"/>
+          <w:szCs w:val="20"/>
+          <w:bdr w:val="none" w:sz="0" w:space="0" w:color="auto" w:frame="1"/>
+        </w:rPr>
+        <w:t xml:space="preserve"> into/cloned/fork-repo</w:t>
       </w:r>
     </w:p>
     <w:p>
@@ -978,6 +1236,8 @@
           <w:bdr w:val="none" w:sz="0" w:space="0" w:color="auto" w:frame="1"/>
         </w:rPr>
       </w:pPr>
+      <w:proofErr w:type="spellStart"/>
+      <w:proofErr w:type="gramStart"/>
       <w:r>
         <w:rPr>
           <w:rFonts w:ascii="Consolas" w:eastAsia="Times New Roman" w:hAnsi="Consolas" w:cs="Courier New"/>
@@ -986,7 +1246,19 @@
           <w:szCs w:val="20"/>
           <w:bdr w:val="none" w:sz="0" w:space="0" w:color="auto" w:frame="1"/>
         </w:rPr>
-        <w:t>git remote add upstream git://github.com/ORIGINAL-DEV-USERNAME/REPO-YOU-FORKED-FROM.git</w:t>
+        <w:t>git</w:t>
+      </w:r>
+      <w:proofErr w:type="spellEnd"/>
+      <w:proofErr w:type="gramEnd"/>
+      <w:r>
+        <w:rPr>
+          <w:rFonts w:ascii="Consolas" w:eastAsia="Times New Roman" w:hAnsi="Consolas" w:cs="Courier New"/>
+          <w:color w:val="24292E"/>
+          <w:sz w:val="20"/>
+          <w:szCs w:val="20"/>
+          <w:bdr w:val="none" w:sz="0" w:space="0" w:color="auto" w:frame="1"/>
+        </w:rPr>
+        <w:t xml:space="preserve"> remote add upstream git://github.com/ORIGINAL-DEV-USERNAME/REPO-YOU-FORKED-FROM.git</w:t>
       </w:r>
     </w:p>
     <w:p>
@@ -1019,6 +1291,8 @@
           <w:bdr w:val="none" w:sz="0" w:space="0" w:color="auto" w:frame="1"/>
         </w:rPr>
       </w:pPr>
+      <w:proofErr w:type="spellStart"/>
+      <w:proofErr w:type="gramStart"/>
       <w:r>
         <w:rPr>
           <w:rFonts w:ascii="Consolas" w:eastAsia="Times New Roman" w:hAnsi="Consolas" w:cs="Courier New"/>
@@ -1027,7 +1301,19 @@
           <w:szCs w:val="20"/>
           <w:bdr w:val="none" w:sz="0" w:space="0" w:color="auto" w:frame="1"/>
         </w:rPr>
-        <w:t>git fetch upstream</w:t>
+        <w:t>git</w:t>
+      </w:r>
+      <w:proofErr w:type="spellEnd"/>
+      <w:proofErr w:type="gramEnd"/>
+      <w:r>
+        <w:rPr>
+          <w:rFonts w:ascii="Consolas" w:eastAsia="Times New Roman" w:hAnsi="Consolas" w:cs="Courier New"/>
+          <w:color w:val="24292E"/>
+          <w:sz w:val="20"/>
+          <w:szCs w:val="20"/>
+          <w:bdr w:val="none" w:sz="0" w:space="0" w:color="auto" w:frame="1"/>
+        </w:rPr>
+        <w:t xml:space="preserve"> fetch upstream</w:t>
       </w:r>
     </w:p>
     <w:p>
@@ -1084,6 +1370,8 @@
           <w:szCs w:val="20"/>
         </w:rPr>
       </w:pPr>
+      <w:proofErr w:type="spellStart"/>
+      <w:proofErr w:type="gramStart"/>
       <w:r>
         <w:rPr>
           <w:rFonts w:ascii="Consolas" w:eastAsia="Times New Roman" w:hAnsi="Consolas" w:cs="Courier New"/>
@@ -1092,29 +1380,42 @@
           <w:szCs w:val="20"/>
           <w:bdr w:val="none" w:sz="0" w:space="0" w:color="auto" w:frame="1"/>
         </w:rPr>
-        <w:t>git pull upstream master</w:t>
-      </w:r>
-    </w:p>
-    <w:p>
-      <w:pPr>
-        <w:rPr>
-          <w:color w:val="FF0000"/>
-        </w:rPr>
-      </w:pPr>
-    </w:p>
-    <w:p>
-      <w:pPr>
-        <w:rPr>
-          <w:color w:val="FF0000"/>
-        </w:rPr>
-      </w:pPr>
-    </w:p>
-    <w:p>
-      <w:pPr>
-        <w:rPr>
-          <w:color w:val="FF0000"/>
-        </w:rPr>
-      </w:pPr>
+        <w:t>git</w:t>
+      </w:r>
+      <w:proofErr w:type="spellEnd"/>
+      <w:proofErr w:type="gramEnd"/>
+      <w:r>
+        <w:rPr>
+          <w:rFonts w:ascii="Consolas" w:eastAsia="Times New Roman" w:hAnsi="Consolas" w:cs="Courier New"/>
+          <w:color w:val="24292E"/>
+          <w:sz w:val="20"/>
+          <w:szCs w:val="20"/>
+          <w:bdr w:val="none" w:sz="0" w:space="0" w:color="auto" w:frame="1"/>
+        </w:rPr>
+        <w:t xml:space="preserve"> pull upstream master</w:t>
+      </w:r>
+    </w:p>
+    <w:p>
+      <w:pPr>
+        <w:rPr>
+          <w:color w:val="FF0000"/>
+        </w:rPr>
+      </w:pPr>
+    </w:p>
+    <w:p>
+      <w:pPr>
+        <w:rPr>
+          <w:color w:val="FF0000"/>
+        </w:rPr>
+      </w:pPr>
+    </w:p>
+    <w:p>
+      <w:pPr>
+        <w:rPr>
+          <w:color w:val="FF0000"/>
+        </w:rPr>
+      </w:pPr>
+      <w:proofErr w:type="gramStart"/>
       <w:r>
         <w:rPr>
           <w:color w:val="FF0000"/>
@@ -1122,6 +1423,7 @@
         <w:lastRenderedPageBreak/>
         <w:t>test</w:t>
       </w:r>
+      <w:proofErr w:type="gramEnd"/>
     </w:p>
     <w:p>
       <w:pPr>
@@ -1223,31 +1525,47 @@
           <w:color w:val="FF0000"/>
         </w:rPr>
       </w:pPr>
-      <w:r>
-        <w:rPr>
-          <w:color w:val="FF0000"/>
-        </w:rPr>
-        <w:t>test 7</w:t>
-      </w:r>
-    </w:p>
-    <w:p>
-      <w:pPr>
-        <w:rPr>
-          <w:color w:val="FF0000"/>
-        </w:rPr>
-      </w:pPr>
-    </w:p>
-    <w:p>
-      <w:pPr>
-        <w:rPr>
-          <w:color w:val="FF0000"/>
-        </w:rPr>
-      </w:pPr>
-      <w:r>
-        <w:rPr>
-          <w:color w:val="FF0000"/>
-        </w:rPr>
-        <w:t>test 8</w:t>
+      <w:proofErr w:type="gramStart"/>
+      <w:r>
+        <w:rPr>
+          <w:color w:val="FF0000"/>
+        </w:rPr>
+        <w:t>test</w:t>
+      </w:r>
+      <w:proofErr w:type="gramEnd"/>
+      <w:r>
+        <w:rPr>
+          <w:color w:val="FF0000"/>
+        </w:rPr>
+        <w:t xml:space="preserve"> 7</w:t>
+      </w:r>
+    </w:p>
+    <w:p>
+      <w:pPr>
+        <w:rPr>
+          <w:color w:val="FF0000"/>
+        </w:rPr>
+      </w:pPr>
+    </w:p>
+    <w:p>
+      <w:pPr>
+        <w:rPr>
+          <w:color w:val="FF0000"/>
+        </w:rPr>
+      </w:pPr>
+      <w:proofErr w:type="gramStart"/>
+      <w:r>
+        <w:rPr>
+          <w:color w:val="FF0000"/>
+        </w:rPr>
+        <w:t>test</w:t>
+      </w:r>
+      <w:proofErr w:type="gramEnd"/>
+      <w:r>
+        <w:rPr>
+          <w:color w:val="FF0000"/>
+        </w:rPr>
+        <w:t xml:space="preserve"> 8</w:t>
       </w:r>
     </w:p>
     <w:p>
@@ -1290,12 +1608,14 @@
           <w:color w:val="FF0000"/>
         </w:rPr>
       </w:pPr>
+      <w:proofErr w:type="spellStart"/>
       <w:r>
         <w:rPr>
           <w:color w:val="FF0000"/>
         </w:rPr>
         <w:t>NewTest</w:t>
       </w:r>
+      <w:proofErr w:type="spellEnd"/>
     </w:p>
     <w:p>
       <w:pPr>
@@ -1316,7 +1636,41 @@
         </w:rPr>
         <w:t>Test master</w:t>
       </w:r>
+    </w:p>
+    <w:p>
+      <w:pPr>
+        <w:rPr>
+          <w:color w:val="FF0000"/>
+        </w:rPr>
+      </w:pPr>
+    </w:p>
+    <w:p>
+      <w:pPr>
+        <w:rPr>
+          <w:color w:val="FF0000"/>
+        </w:rPr>
+      </w:pPr>
       <w:bookmarkStart w:id="0" w:name="_GoBack"/>
+      <w:r>
+        <w:rPr>
+          <w:color w:val="FF0000"/>
+        </w:rPr>
+        <w:t xml:space="preserve">Test on </w:t>
+      </w:r>
+      <w:proofErr w:type="spellStart"/>
+      <w:r>
+        <w:rPr>
+          <w:color w:val="FF0000"/>
+        </w:rPr>
+        <w:t>NewTest</w:t>
+      </w:r>
+      <w:proofErr w:type="spellEnd"/>
+      <w:r>
+        <w:rPr>
+          <w:color w:val="FF0000"/>
+        </w:rPr>
+        <w:t xml:space="preserve"> Again</w:t>
+      </w:r>
       <w:bookmarkEnd w:id="0"/>
     </w:p>
     <w:sectPr>

</xml_diff>